<commit_message>
Update template to use loops - supports any number of line items
</commit_message>
<xml_diff>
--- a/public/templates/proposal-template.docx
+++ b/public/templates/proposal-template.docx
@@ -845,7 +845,7 @@
                 <w:sz w:val="20"/>
                 <w:szCs w:val="20"/>
               </w:rPr>
-              <w:t>{item_1_title}</w:t>
+              <w:t>{#line_items}{title}</w:t>
             </w:r>
           </w:p>
         </w:tc>
@@ -907,7 +907,7 @@
                 <w:sz w:val="20"/>
                 <w:szCs w:val="20"/>
               </w:rPr>
-              <w:t>{item_1_description}</w:t>
+              <w:t>{description}{/line_items}</w:t>
             </w:r>
           </w:p>
           <w:p>
@@ -949,7 +949,6 @@
                 <w:sz w:val="20"/>
                 <w:szCs w:val="20"/>
               </w:rPr>
-              <w:t>{item_2_title}</w:t>
             </w:r>
           </w:p>
         </w:tc>
@@ -970,13 +969,11 @@
               <w:rPr>
                 <w:rStyle w:val="CharacterStyle8"/>
               </w:rPr>
-              <w:t>$</w:t>
             </w:r>
             <w:r>
               <w:rPr>
                 <w:rStyle w:val="CharacterStyle8"/>
               </w:rPr>
-              <w:t>7,934</w:t>
             </w:r>
           </w:p>
         </w:tc>
@@ -1001,7 +998,6 @@
               <w:rPr>
                 <w:rStyle w:val="CharacterStyle5"/>
               </w:rPr>
-              <w:t>{item_2_description}</w:t>
             </w:r>
           </w:p>
           <w:p>
@@ -1043,13 +1039,11 @@
               <w:rPr>
                 <w:rStyle w:val="CharacterStyle4"/>
               </w:rPr>
-              <w:t>Aluminum</w:t>
             </w:r>
             <w:r>
               <w:rPr>
                 <w:rStyle w:val="CharacterStyle4"/>
               </w:rPr>
-              <w:t xml:space="preserve"> Flashing</w:t>
             </w:r>
           </w:p>
         </w:tc>
@@ -1070,13 +1064,11 @@
               <w:rPr>
                 <w:rStyle w:val="CharacterStyle8"/>
               </w:rPr>
-              <w:t>$</w:t>
             </w:r>
             <w:r>
               <w:rPr>
                 <w:rStyle w:val="CharacterStyle8"/>
               </w:rPr>
-              <w:t>5,794</w:t>
             </w:r>
           </w:p>
         </w:tc>
@@ -1109,7 +1101,6 @@
                 <w:sz w:val="20"/>
                 <w:szCs w:val="20"/>
               </w:rPr>
-              <w:t>{item_3_description}</w:t>
             </w:r>
           </w:p>
           <w:p>
@@ -1148,7 +1139,6 @@
                 <w:sz w:val="20"/>
                 <w:szCs w:val="20"/>
               </w:rPr>
-              <w:t>{item_4_title}</w:t>
             </w:r>
           </w:p>
         </w:tc>
@@ -1169,13 +1159,11 @@
               <w:rPr>
                 <w:rStyle w:val="CharacterStyle8"/>
               </w:rPr>
-              <w:t>$</w:t>
             </w:r>
             <w:r>
               <w:rPr>
                 <w:rStyle w:val="CharacterStyle8"/>
               </w:rPr>
-              <w:t>39,209</w:t>
             </w:r>
           </w:p>
         </w:tc>
@@ -1208,7 +1196,6 @@
                 <w:sz w:val="20"/>
                 <w:szCs w:val="20"/>
               </w:rPr>
-              <w:t>S</w:t>
             </w:r>
             <w:r>
               <w:rPr>
@@ -1218,7 +1205,6 @@
                 <w:sz w:val="20"/>
                 <w:szCs w:val="20"/>
               </w:rPr>
-              <w:t>cope includes priming and waterproofing window heads, jambs, and sills with air and vapor barrier, sealing all joints with mesh tape. Apply continuous air and moisture barrier, followed by 3" EIFS EPS insulation (R-11.4), base coat with mesh, and finish coat. Caulk and seal all window and door perimeters.</w:t>
             </w:r>
           </w:p>
           <w:p>
@@ -1344,13 +1330,11 @@
               <w:rPr>
                 <w:rStyle w:val="CharacterStyle4"/>
               </w:rPr>
-              <w:t>{item_5_title}</w:t>
             </w:r>
             <w:r>
               <w:rPr>
                 <w:rStyle w:val="CharacterStyle4"/>
               </w:rPr>
-              <w:t xml:space="preserve"> </w:t>
             </w:r>
           </w:p>
         </w:tc>
@@ -1375,13 +1359,11 @@
               <w:rPr>
                 <w:rStyle w:val="CharacterStyle8"/>
               </w:rPr>
-              <w:t>$</w:t>
             </w:r>
             <w:r>
               <w:rPr>
                 <w:rStyle w:val="CharacterStyle8"/>
               </w:rPr>
-              <w:t>3,817</w:t>
             </w:r>
           </w:p>
         </w:tc>
@@ -1414,7 +1396,6 @@
                 <w:sz w:val="20"/>
                 <w:szCs w:val="20"/>
               </w:rPr>
-              <w:t xml:space="preserve">Apply </w:t>
             </w:r>
             <w:r>
               <w:rPr>
@@ -1424,7 +1405,6 @@
                 <w:sz w:val="20"/>
                 <w:szCs w:val="20"/>
               </w:rPr>
-              <w:t xml:space="preserve">PMMA </w:t>
             </w:r>
             <w:r>
               <w:rPr>
@@ -1434,7 +1414,6 @@
                 <w:sz w:val="20"/>
                 <w:szCs w:val="20"/>
               </w:rPr>
-              <w:t xml:space="preserve">waterproofing membrane where the 1st floor meets the foundation. </w:t>
             </w:r>
           </w:p>
           <w:p>
@@ -1472,7 +1451,6 @@
               <w:rPr>
                 <w:rStyle w:val="CharacterStyle4"/>
               </w:rPr>
-              <w:t>{item_6_title}</w:t>
             </w:r>
           </w:p>
         </w:tc>
@@ -1493,13 +1471,11 @@
               <w:rPr>
                 <w:rStyle w:val="CharacterStyle4"/>
               </w:rPr>
-              <w:t>$</w:t>
             </w:r>
             <w:r>
               <w:rPr>
                 <w:rStyle w:val="CharacterStyle4"/>
               </w:rPr>
-              <w:t>1,965</w:t>
             </w:r>
           </w:p>
         </w:tc>
@@ -1532,7 +1508,6 @@
                 <w:sz w:val="20"/>
                 <w:szCs w:val="20"/>
               </w:rPr>
-              <w:t>Balcony waterproofing includes application of Alsan RS 276 Primer, Alsan RS 230 flashing 12" up walls, and Alsan RS 289 Textured Finish with color pack. Aluminum drip edge installed at perimeter terminations as required.</w:t>
             </w:r>
           </w:p>
           <w:p>
@@ -1582,7 +1557,6 @@
                 <w:sz w:val="20"/>
                 <w:szCs w:val="20"/>
               </w:rPr>
-              <w:t>{item_7_title}                                                                                                                            {item_7_price}</w:t>
             </w:r>
             <w:r>
               <w:rPr>
@@ -1594,7 +1568,6 @@
                 <w:sz w:val="20"/>
                 <w:szCs w:val="20"/>
               </w:rPr>
-              <w:t xml:space="preserve">                                                                                                                            $</w:t>
             </w:r>
             <w:r>
               <w:rPr>
@@ -1606,7 +1579,6 @@
                 <w:sz w:val="20"/>
                 <w:szCs w:val="20"/>
               </w:rPr>
-              <w:t>4,234</w:t>
             </w:r>
           </w:p>
         </w:tc>
@@ -1639,7 +1611,6 @@
                 <w:sz w:val="20"/>
                 <w:szCs w:val="20"/>
               </w:rPr>
-              <w:t>Prime and waterproof window heads, jambs, and sills with an air–vapor barrier membrane, then apply a continuous air–vapor–water barrier over exterior brick walls.  The membrane is installed to provide a seamless moisture and air seal around all openings and across the wall surface.  Beauty caulking at exterior joints is excluded from this scope.  Application methods, primers, and termination details follow the manufacturer’s recommendations.</w:t>
             </w:r>
           </w:p>
         </w:tc>
@@ -1698,7 +1669,6 @@
                 <w:sz w:val="20"/>
                 <w:szCs w:val="20"/>
               </w:rPr>
-              <w:t>{item_8_title}                                                                                                                  {item_8_price}</w:t>
             </w:r>
             <w:r>
               <w:rPr>
@@ -1710,7 +1680,6 @@
                 <w:sz w:val="20"/>
                 <w:szCs w:val="20"/>
               </w:rPr>
-              <w:t xml:space="preserve">                                                                                                                  $15,115</w:t>
             </w:r>
           </w:p>
         </w:tc>
@@ -1743,7 +1712,6 @@
                 <w:sz w:val="20"/>
                 <w:szCs w:val="20"/>
               </w:rPr>
-              <w:t>Prepare the recessed concrete slab by scarifying to achieve a clean, smooth surface, then apply a uniform coat of Soprema RS 276 primer.  Install new flashings using Soprema RS 230 Flash grade PMMA resin with Alsan RS fleece reinforcement around all terminations and penetrations, followed by application of the field membrane consisting of Soprema RS 230 Flash grade PMMA with fleece.  All work is performed in accordance with Soprema’s installation guidelines to produce a seamless, cold liquid‑applied waterproofing system.</w:t>
             </w:r>
           </w:p>
           <w:p>

</xml_diff>